<commit_message>
Updated some details, including client + team names, team roles and stakeholders section.
</commit_message>
<xml_diff>
--- a/CEP/Project Initiation Doc 2015.docx
+++ b/CEP/Project Initiation Doc 2015.docx
@@ -14,7 +14,6 @@
           <w:noProof/>
           <w:sz w:val="28"/>
           <w:szCs w:val="28"/>
-          <w:lang w:eastAsia="zh-CN"/>
         </w:rPr>
         <w:drawing>
           <wp:inline distT="0" distB="0" distL="0" distR="0">
@@ -359,39 +358,7 @@
           <w:sz w:val="22"/>
           <w:szCs w:val="22"/>
         </w:rPr>
-        <w:t xml:space="preserve">k page they would like a website to improve their accessibility. </w:t>
-      </w:r>
-      <w:r>
-        <w:rPr>
-          <w:iCs/>
-          <w:sz w:val="22"/>
-          <w:szCs w:val="22"/>
-        </w:rPr>
-        <w:t>Although</w:t>
-      </w:r>
-      <w:r>
-        <w:rPr>
-          <w:iCs/>
-          <w:sz w:val="22"/>
-          <w:szCs w:val="22"/>
-        </w:rPr>
-        <w:t xml:space="preserve"> </w:t>
-      </w:r>
-      <w:r>
-        <w:rPr>
-          <w:iCs/>
-          <w:sz w:val="22"/>
-          <w:szCs w:val="22"/>
-        </w:rPr>
-        <w:t>Facebook</w:t>
-      </w:r>
-      <w:r>
-        <w:rPr>
-          <w:iCs/>
-          <w:sz w:val="22"/>
-          <w:szCs w:val="22"/>
-        </w:rPr>
-        <w:t xml:space="preserve"> is a goo</w:t>
+        <w:t>k page they would like a website to improve their accessibility. Facebook is a goo</w:t>
       </w:r>
       <w:r>
         <w:rPr>
@@ -407,15 +374,23 @@
           <w:sz w:val="22"/>
           <w:szCs w:val="22"/>
         </w:rPr>
-        <w:t xml:space="preserve"> community it is not an ideal platform to share more detailed information about what the charity does. The </w:t>
-      </w:r>
-      <w:r>
-        <w:rPr>
-          <w:iCs/>
-          <w:sz w:val="22"/>
-          <w:szCs w:val="22"/>
-        </w:rPr>
-        <w:t>web</w:t>
+        <w:t xml:space="preserve"> community </w:t>
+      </w:r>
+      <w:r>
+        <w:rPr>
+          <w:iCs/>
+          <w:sz w:val="22"/>
+          <w:szCs w:val="22"/>
+        </w:rPr>
+        <w:t xml:space="preserve">but </w:t>
+      </w:r>
+      <w:r>
+        <w:rPr>
+          <w:iCs/>
+          <w:sz w:val="22"/>
+          <w:szCs w:val="22"/>
+        </w:rPr>
+        <w:t>it is not an ideal platform to share more detailed information about what the charity does. The web</w:t>
       </w:r>
       <w:r>
         <w:rPr>
@@ -431,31 +406,7 @@
           <w:sz w:val="22"/>
           <w:szCs w:val="22"/>
         </w:rPr>
-        <w:t>ite</w:t>
-      </w:r>
-      <w:r>
-        <w:rPr>
-          <w:iCs/>
-          <w:sz w:val="22"/>
-          <w:szCs w:val="22"/>
-        </w:rPr>
-        <w:t xml:space="preserve"> will hopefully </w:t>
-      </w:r>
-      <w:r>
-        <w:rPr>
-          <w:iCs/>
-          <w:sz w:val="22"/>
-          <w:szCs w:val="22"/>
-        </w:rPr>
-        <w:t>address</w:t>
-      </w:r>
-      <w:r>
-        <w:rPr>
-          <w:iCs/>
-          <w:sz w:val="22"/>
-          <w:szCs w:val="22"/>
-        </w:rPr>
-        <w:t xml:space="preserve"> this issue by providing more </w:t>
+        <w:t xml:space="preserve">ite will hopefully address this issue by providing more </w:t>
       </w:r>
       <w:r>
         <w:rPr>
@@ -487,101 +438,67 @@
           <w:sz w:val="22"/>
           <w:szCs w:val="22"/>
         </w:rPr>
-        <w:t xml:space="preserve">rious mental health </w:t>
-      </w:r>
-      <w:r>
-        <w:rPr>
-          <w:iCs/>
-          <w:sz w:val="22"/>
-          <w:szCs w:val="22"/>
-        </w:rPr>
-        <w:t>issues</w:t>
-      </w:r>
-      <w:r>
-        <w:rPr>
-          <w:iCs/>
-          <w:sz w:val="22"/>
-          <w:szCs w:val="22"/>
-        </w:rPr>
-        <w:t xml:space="preserve"> the provide support for, the workshops they run and contact and location information.</w:t>
-      </w:r>
-    </w:p>
-    <w:p>
-      <w:pPr>
-        <w:jc w:val="both"/>
-        <w:rPr>
-          <w:iCs/>
-          <w:sz w:val="22"/>
-          <w:szCs w:val="22"/>
-        </w:rPr>
-      </w:pPr>
-      <w:bookmarkStart w:id="0" w:name="_GoBack"/>
-      <w:bookmarkEnd w:id="0"/>
-    </w:p>
-    <w:p>
-      <w:pPr>
-        <w:jc w:val="both"/>
-        <w:rPr>
-          <w:iCs/>
-          <w:sz w:val="22"/>
-          <w:szCs w:val="22"/>
-        </w:rPr>
-      </w:pPr>
-      <w:r>
-        <w:rPr>
-          <w:iCs/>
-          <w:sz w:val="22"/>
-          <w:szCs w:val="22"/>
-        </w:rPr>
-        <w:t xml:space="preserve">RT projects have requested the ability to update the website with news on a </w:t>
-      </w:r>
-      <w:r>
-        <w:rPr>
-          <w:iCs/>
-          <w:sz w:val="22"/>
-          <w:szCs w:val="22"/>
-        </w:rPr>
-        <w:t>reasonably</w:t>
-      </w:r>
-      <w:r>
-        <w:rPr>
-          <w:iCs/>
-          <w:sz w:val="22"/>
-          <w:szCs w:val="22"/>
-        </w:rPr>
-        <w:t xml:space="preserve"> regular basis. For this reason we have chosen to </w:t>
-      </w:r>
-      <w:r>
-        <w:rPr>
-          <w:iCs/>
-          <w:sz w:val="22"/>
-          <w:szCs w:val="22"/>
-        </w:rPr>
-        <w:t>develop</w:t>
-      </w:r>
-      <w:r>
-        <w:rPr>
-          <w:iCs/>
-          <w:sz w:val="22"/>
-          <w:szCs w:val="22"/>
-        </w:rPr>
-        <w:t xml:space="preserve"> the website in WordPress as it provides a premade content </w:t>
-      </w:r>
-      <w:r>
-        <w:rPr>
-          <w:iCs/>
-          <w:sz w:val="22"/>
-          <w:szCs w:val="22"/>
-        </w:rPr>
-        <w:t>management</w:t>
-      </w:r>
-      <w:r>
-        <w:rPr>
-          <w:iCs/>
-          <w:sz w:val="22"/>
-          <w:szCs w:val="22"/>
-        </w:rPr>
-        <w:t xml:space="preserve"> system. It will also make adding new pages much easier for the charity.</w:t>
+        <w:t>rious mental health issues the</w:t>
+      </w:r>
+      <w:r>
+        <w:rPr>
+          <w:iCs/>
+          <w:sz w:val="22"/>
+          <w:szCs w:val="22"/>
+        </w:rPr>
+        <w:t xml:space="preserve"> charity</w:t>
+      </w:r>
+      <w:r>
+        <w:rPr>
+          <w:iCs/>
+          <w:sz w:val="22"/>
+          <w:szCs w:val="22"/>
+        </w:rPr>
+        <w:t xml:space="preserve"> provide</w:t>
+      </w:r>
+      <w:r>
+        <w:rPr>
+          <w:iCs/>
+          <w:sz w:val="22"/>
+          <w:szCs w:val="22"/>
+        </w:rPr>
+        <w:t>s</w:t>
+      </w:r>
+      <w:r>
+        <w:rPr>
+          <w:iCs/>
+          <w:sz w:val="22"/>
+          <w:szCs w:val="22"/>
+        </w:rPr>
+        <w:t xml:space="preserve"> support for, the workshops they run and contact and location information.</w:t>
+      </w:r>
+    </w:p>
+    <w:p>
+      <w:pPr>
+        <w:jc w:val="both"/>
+        <w:rPr>
+          <w:iCs/>
+          <w:sz w:val="22"/>
+          <w:szCs w:val="22"/>
+        </w:rPr>
+      </w:pPr>
+    </w:p>
+    <w:p>
+      <w:pPr>
+        <w:jc w:val="both"/>
+        <w:rPr>
+          <w:iCs/>
+          <w:sz w:val="22"/>
+          <w:szCs w:val="22"/>
+        </w:rPr>
+      </w:pPr>
+      <w:r>
+        <w:rPr>
+          <w:iCs/>
+          <w:sz w:val="22"/>
+          <w:szCs w:val="22"/>
+        </w:rPr>
+        <w:t>RT projects have requested the ability to update the website with news on a reasonably regular basis. For this reason we have chosen to develop the website in WordPress as it provides a premade content management system. It will also make adding new pages much easier for the charity.</w:t>
       </w:r>
     </w:p>
     <w:p>
@@ -946,7 +863,6 @@
           <w:sz w:val="22"/>
           <w:szCs w:val="22"/>
         </w:rPr>
-        <w:lastRenderedPageBreak/>
         <w:t>Proposed deliverables (include timescales)</w:t>
       </w:r>
     </w:p>
@@ -1111,206 +1027,217 @@
     </w:p>
     <w:p>
       <w:pPr>
-        <w:pStyle w:val="ListParagraph"/>
-        <w:ind w:left="360"/>
-        <w:jc w:val="both"/>
-        <w:rPr>
-          <w:b/>
-          <w:sz w:val="22"/>
-          <w:szCs w:val="22"/>
-        </w:rPr>
-      </w:pPr>
-    </w:p>
-    <w:p>
-      <w:pPr>
-        <w:pStyle w:val="ListParagraph"/>
-        <w:ind w:left="360"/>
-        <w:jc w:val="both"/>
-        <w:rPr>
-          <w:b/>
-          <w:sz w:val="22"/>
-          <w:szCs w:val="22"/>
-        </w:rPr>
-      </w:pPr>
-    </w:p>
-    <w:p>
-      <w:pPr>
-        <w:jc w:val="both"/>
-        <w:rPr>
-          <w:i/>
-          <w:color w:val="FF0000"/>
-          <w:sz w:val="22"/>
-          <w:szCs w:val="22"/>
-        </w:rPr>
-      </w:pPr>
-      <w:r>
-        <w:rPr>
-          <w:i/>
-          <w:color w:val="FF0000"/>
-          <w:sz w:val="22"/>
-          <w:szCs w:val="22"/>
-        </w:rPr>
-        <w:t>Who in the team is taking main responsibility</w:t>
-      </w:r>
-      <w:r>
-        <w:rPr>
-          <w:i/>
-          <w:color w:val="FF0000"/>
-          <w:sz w:val="22"/>
-          <w:szCs w:val="22"/>
-        </w:rPr>
-        <w:t>?  Contact details etc.</w:t>
-      </w:r>
-    </w:p>
-    <w:p>
-      <w:pPr>
-        <w:jc w:val="both"/>
-        <w:rPr>
-          <w:i/>
-          <w:color w:val="FF0000"/>
-          <w:sz w:val="22"/>
-          <w:szCs w:val="22"/>
-        </w:rPr>
-      </w:pPr>
-      <w:r>
-        <w:rPr>
-          <w:i/>
-          <w:color w:val="FF0000"/>
-          <w:sz w:val="22"/>
-          <w:szCs w:val="22"/>
-        </w:rPr>
-        <w:t>Define what everyone on this project is doing</w:t>
-      </w:r>
-      <w:r>
-        <w:rPr>
-          <w:i/>
-          <w:color w:val="FF0000"/>
-          <w:sz w:val="22"/>
-          <w:szCs w:val="22"/>
-        </w:rPr>
-        <w:t xml:space="preserve"> and responsible for</w:t>
-      </w:r>
-    </w:p>
-    <w:p>
-      <w:pPr>
-        <w:jc w:val="both"/>
-        <w:rPr>
-          <w:i/>
-          <w:color w:val="FF0000"/>
-          <w:sz w:val="22"/>
-          <w:szCs w:val="22"/>
-        </w:rPr>
-      </w:pPr>
-      <w:r>
-        <w:rPr>
-          <w:i/>
-          <w:color w:val="FF0000"/>
-          <w:sz w:val="22"/>
-          <w:szCs w:val="22"/>
-        </w:rPr>
-        <w:t>Determine and list w</w:t>
-      </w:r>
-      <w:r>
-        <w:rPr>
-          <w:i/>
-          <w:color w:val="FF0000"/>
-          <w:sz w:val="22"/>
-          <w:szCs w:val="22"/>
-        </w:rPr>
-        <w:t>ho are the stakeholders</w:t>
-      </w:r>
-      <w:r>
-        <w:rPr>
-          <w:i/>
-          <w:color w:val="FF0000"/>
-          <w:sz w:val="22"/>
-          <w:szCs w:val="22"/>
-        </w:rPr>
-        <w:t xml:space="preserve"> and their </w:t>
-      </w:r>
-      <w:r>
-        <w:rPr>
-          <w:i/>
-          <w:color w:val="FF0000"/>
-          <w:sz w:val="22"/>
-          <w:szCs w:val="22"/>
-        </w:rPr>
-        <w:t>responsibilities.</w:t>
-      </w:r>
-      <w:r>
-        <w:rPr>
-          <w:i/>
-          <w:color w:val="FF0000"/>
+        <w:jc w:val="both"/>
+        <w:rPr>
+          <w:sz w:val="22"/>
+          <w:szCs w:val="22"/>
+        </w:rPr>
+      </w:pPr>
+    </w:p>
+    <w:p>
+      <w:pPr>
+        <w:jc w:val="both"/>
+        <w:rPr>
+          <w:sz w:val="22"/>
+          <w:szCs w:val="22"/>
+        </w:rPr>
+      </w:pPr>
+      <w:r>
+        <w:rPr>
+          <w:sz w:val="22"/>
+          <w:szCs w:val="22"/>
+        </w:rPr>
+        <w:t xml:space="preserve">Freddie Keen will manage the project, with Tom White acting as the point of contact for the clients at </w:t>
+      </w:r>
+      <w:r>
+        <w:rPr>
+          <w:sz w:val="22"/>
+          <w:szCs w:val="22"/>
+        </w:rPr>
+        <w:t>T_o_m_white@hotmail.com</w:t>
+      </w:r>
+      <w:r>
+        <w:rPr>
+          <w:sz w:val="22"/>
+          <w:szCs w:val="22"/>
+        </w:rPr>
+        <w:t xml:space="preserve"> and 07511223932</w:t>
+      </w:r>
+      <w:r>
+        <w:rPr>
+          <w:sz w:val="22"/>
+          <w:szCs w:val="22"/>
+        </w:rPr>
+        <w:t>. T</w:t>
+      </w:r>
+      <w:r>
+        <w:rPr>
+          <w:sz w:val="22"/>
+          <w:szCs w:val="22"/>
+        </w:rPr>
+        <w:t>homas</w:t>
+      </w:r>
+      <w:r>
+        <w:rPr>
+          <w:sz w:val="22"/>
+          <w:szCs w:val="22"/>
+        </w:rPr>
+        <w:t xml:space="preserve"> Wilshaw will administrate the GitHub repository for the team.</w:t>
+      </w:r>
+      <w:r>
+        <w:rPr>
+          <w:i/>
           <w:sz w:val="22"/>
           <w:szCs w:val="22"/>
         </w:rPr>
         <w:t xml:space="preserve"> </w:t>
       </w:r>
-    </w:p>
-    <w:p>
-      <w:pPr>
-        <w:jc w:val="both"/>
-        <w:rPr>
-          <w:i/>
-          <w:color w:val="FF0000"/>
-          <w:sz w:val="20"/>
-          <w:szCs w:val="22"/>
-        </w:rPr>
-      </w:pPr>
-      <w:r>
-        <w:rPr>
-          <w:i/>
-          <w:color w:val="FF0000"/>
-          <w:sz w:val="20"/>
-          <w:szCs w:val="22"/>
-        </w:rPr>
-        <w:t xml:space="preserve">Who makes the decisions from the client end – committee, individual </w:t>
-      </w:r>
-      <w:r>
-        <w:rPr>
-          <w:i/>
-          <w:color w:val="FF0000"/>
-          <w:sz w:val="20"/>
-          <w:szCs w:val="22"/>
-        </w:rPr>
-        <w:t>etc.</w:t>
-      </w:r>
-      <w:r>
-        <w:rPr>
-          <w:i/>
-          <w:color w:val="FF0000"/>
-          <w:sz w:val="20"/>
-          <w:szCs w:val="22"/>
-        </w:rPr>
-        <w:t>?</w:t>
-      </w:r>
-      <w:r>
-        <w:rPr>
-          <w:i/>
-          <w:color w:val="FF0000"/>
-          <w:sz w:val="20"/>
-          <w:szCs w:val="22"/>
-        </w:rPr>
-        <w:t xml:space="preserve">  Be clear on this and identify the person(s) who h</w:t>
-      </w:r>
-      <w:r>
-        <w:rPr>
-          <w:i/>
-          <w:color w:val="FF0000"/>
-          <w:sz w:val="20"/>
-          <w:szCs w:val="22"/>
-        </w:rPr>
-        <w:t>ave the authority to agree to the Project Charter</w:t>
-      </w:r>
-    </w:p>
-    <w:p>
-      <w:pPr>
-        <w:jc w:val="both"/>
-        <w:rPr>
-          <w:sz w:val="22"/>
-          <w:szCs w:val="22"/>
-        </w:rPr>
-      </w:pPr>
+      <w:r>
+        <w:rPr>
+          <w:sz w:val="22"/>
+          <w:szCs w:val="22"/>
+        </w:rPr>
+        <w:t xml:space="preserve">Everyone will be </w:t>
+      </w:r>
+      <w:r>
+        <w:rPr>
+          <w:sz w:val="22"/>
+          <w:szCs w:val="22"/>
+        </w:rPr>
+        <w:t>involved in coding the webpages to implement the client’s design.</w:t>
+      </w:r>
+    </w:p>
+    <w:p>
+      <w:pPr>
+        <w:jc w:val="both"/>
+        <w:rPr>
+          <w:sz w:val="22"/>
+          <w:szCs w:val="22"/>
+        </w:rPr>
+      </w:pPr>
+    </w:p>
+    <w:p>
+      <w:pPr>
+        <w:jc w:val="both"/>
+        <w:rPr>
+          <w:sz w:val="22"/>
+          <w:szCs w:val="22"/>
+        </w:rPr>
+      </w:pPr>
+      <w:r>
+        <w:rPr>
+          <w:sz w:val="22"/>
+          <w:szCs w:val="22"/>
+        </w:rPr>
+        <w:t>The stakeholders in this project are RT projects</w:t>
+      </w:r>
+      <w:r>
+        <w:rPr>
+          <w:sz w:val="22"/>
+          <w:szCs w:val="22"/>
+        </w:rPr>
+        <w:t>,</w:t>
+      </w:r>
+      <w:r>
+        <w:rPr>
+          <w:sz w:val="22"/>
+          <w:szCs w:val="22"/>
+        </w:rPr>
+        <w:t xml:space="preserve"> their</w:t>
+      </w:r>
+      <w:r>
+        <w:rPr>
+          <w:sz w:val="22"/>
+          <w:szCs w:val="22"/>
+        </w:rPr>
+        <w:t xml:space="preserve"> </w:t>
+      </w:r>
+      <w:r>
+        <w:rPr>
+          <w:sz w:val="22"/>
+          <w:szCs w:val="22"/>
+        </w:rPr>
+        <w:t xml:space="preserve">current </w:t>
+      </w:r>
+      <w:r>
+        <w:rPr>
+          <w:sz w:val="22"/>
+          <w:szCs w:val="22"/>
+        </w:rPr>
+        <w:t>clients</w:t>
+      </w:r>
+      <w:r>
+        <w:rPr>
+          <w:sz w:val="22"/>
+          <w:szCs w:val="22"/>
+        </w:rPr>
+        <w:t xml:space="preserve"> and </w:t>
+      </w:r>
+      <w:r>
+        <w:rPr>
+          <w:sz w:val="22"/>
+          <w:szCs w:val="22"/>
+        </w:rPr>
+        <w:t xml:space="preserve">their </w:t>
+      </w:r>
+      <w:r>
+        <w:rPr>
+          <w:sz w:val="22"/>
+          <w:szCs w:val="22"/>
+        </w:rPr>
+        <w:t>potential clients</w:t>
+      </w:r>
+      <w:r>
+        <w:rPr>
+          <w:sz w:val="22"/>
+          <w:szCs w:val="22"/>
+        </w:rPr>
+        <w:t xml:space="preserve">. </w:t>
+      </w:r>
+      <w:r>
+        <w:rPr>
+          <w:sz w:val="22"/>
+          <w:szCs w:val="22"/>
+        </w:rPr>
+        <w:t>All d</w:t>
+      </w:r>
+      <w:r>
+        <w:rPr>
+          <w:sz w:val="22"/>
+          <w:szCs w:val="22"/>
+        </w:rPr>
+        <w:t>ecisions from the client end</w:t>
+      </w:r>
+      <w:r>
+        <w:rPr>
+          <w:sz w:val="22"/>
+          <w:szCs w:val="22"/>
+        </w:rPr>
+        <w:t>, including approval of this document,</w:t>
+      </w:r>
+      <w:bookmarkStart w:id="0" w:name="_GoBack"/>
+      <w:bookmarkEnd w:id="0"/>
+      <w:r>
+        <w:rPr>
+          <w:sz w:val="22"/>
+          <w:szCs w:val="22"/>
+        </w:rPr>
+        <w:t xml:space="preserve"> will be made by </w:t>
+      </w:r>
+      <w:r>
+        <w:rPr>
+          <w:sz w:val="22"/>
+          <w:szCs w:val="22"/>
+        </w:rPr>
+        <w:t xml:space="preserve">both or either of </w:t>
+      </w:r>
+      <w:r>
+        <w:rPr>
+          <w:sz w:val="22"/>
+          <w:szCs w:val="22"/>
+        </w:rPr>
+        <w:t>Stuart Flude and Emma Beattie, as co-runners of the charity.</w:t>
+      </w:r>
     </w:p>
     <w:p>
       <w:pPr>
@@ -1360,11 +1287,31 @@
       <w:r>
         <w:rPr>
           <w:i/>
-          <w:color w:val="FF0000"/>
-          <w:sz w:val="22"/>
-          <w:szCs w:val="22"/>
-        </w:rPr>
-        <w:t>(insert name)</w:t>
+          <w:sz w:val="22"/>
+          <w:szCs w:val="22"/>
+        </w:rPr>
+        <w:t xml:space="preserve">– </w:t>
+      </w:r>
+      <w:r>
+        <w:rPr>
+          <w:sz w:val="22"/>
+          <w:szCs w:val="22"/>
+        </w:rPr>
+        <w:t xml:space="preserve">RT Projects - </w:t>
+      </w:r>
+      <w:r>
+        <w:rPr>
+          <w:sz w:val="22"/>
+          <w:szCs w:val="22"/>
+        </w:rPr>
+        <w:t>Stuart Flude and Emma Beattie</w:t>
+      </w:r>
+      <w:r>
+        <w:rPr>
+          <w:sz w:val="22"/>
+          <w:szCs w:val="22"/>
+        </w:rPr>
+        <w:t xml:space="preserve"> </w:t>
       </w:r>
     </w:p>
     <w:p>
@@ -1529,16 +1476,7 @@
           <w:sz w:val="22"/>
           <w:szCs w:val="22"/>
         </w:rPr>
-        <w:t xml:space="preserve"> </w:t>
-      </w:r>
-      <w:r>
-        <w:rPr>
-          <w:i/>
-          <w:color w:val="FF0000"/>
-          <w:sz w:val="22"/>
-          <w:szCs w:val="22"/>
-        </w:rPr>
-        <w:t>(insert names)</w:t>
+        <w:t xml:space="preserve"> – Freddie Keen, Thomas Wilshaw, Will Taylor, Tom White, Quentin Lam</w:t>
       </w:r>
     </w:p>
     <w:p>
@@ -2336,6 +2274,16 @@
       <w:szCs w:val="16"/>
     </w:rPr>
   </w:style>
+  <w:style w:type="character" w:styleId="Hyperlink">
+    <w:name w:val="Hyperlink"/>
+    <w:basedOn w:val="DefaultParagraphFont"/>
+    <w:unhideWhenUsed/>
+    <w:rsid w:val="00250259"/>
+    <w:rPr>
+      <w:color w:val="0000FF" w:themeColor="hyperlink"/>
+      <w:u w:val="single"/>
+    </w:rPr>
+  </w:style>
 </w:styles>
 </file>
 

</xml_diff>

<commit_message>
updated document at stuart's request to specify 11 separate webpages
</commit_message>
<xml_diff>
--- a/CEP/Project Initiation Doc 2015.docx
+++ b/CEP/Project Initiation Doc 2015.docx
@@ -1,6 +1,6 @@
 
 <file path=word/document.xml><?xml version="1.0" encoding="utf-8"?>
-<w:document xmlns:ve="http://schemas.openxmlformats.org/markup-compatibility/2006" xmlns:o="urn:schemas-microsoft-com:office:office" xmlns:r="http://schemas.openxmlformats.org/officeDocument/2006/relationships" xmlns:m="http://schemas.openxmlformats.org/officeDocument/2006/math" xmlns:v="urn:schemas-microsoft-com:vml" xmlns:wp="http://schemas.openxmlformats.org/drawingml/2006/wordprocessingDrawing" xmlns:w10="urn:schemas-microsoft-com:office:word" xmlns:w="http://schemas.openxmlformats.org/wordprocessingml/2006/main" xmlns:wne="http://schemas.microsoft.com/office/word/2006/wordml">
+<w:document xmlns:wpc="http://schemas.microsoft.com/office/word/2010/wordprocessingCanvas" xmlns:mc="http://schemas.openxmlformats.org/markup-compatibility/2006" xmlns:o="urn:schemas-microsoft-com:office:office" xmlns:r="http://schemas.openxmlformats.org/officeDocument/2006/relationships" xmlns:m="http://schemas.openxmlformats.org/officeDocument/2006/math" xmlns:v="urn:schemas-microsoft-com:vml" xmlns:wp14="http://schemas.microsoft.com/office/word/2010/wordprocessingDrawing" xmlns:wp="http://schemas.openxmlformats.org/drawingml/2006/wordprocessingDrawing" xmlns:w10="urn:schemas-microsoft-com:office:word" xmlns:w="http://schemas.openxmlformats.org/wordprocessingml/2006/main" xmlns:w14="http://schemas.microsoft.com/office/word/2010/wordml" xmlns:w15="http://schemas.microsoft.com/office/word/2012/wordml" xmlns:wpg="http://schemas.microsoft.com/office/word/2010/wordprocessingGroup" xmlns:wpi="http://schemas.microsoft.com/office/word/2010/wordprocessingInk" xmlns:wne="http://schemas.microsoft.com/office/word/2006/wordml" xmlns:wps="http://schemas.microsoft.com/office/word/2010/wordprocessingShape" mc:Ignorable="w14 w15 wp14">
   <w:body>
     <w:p>
       <w:pPr>
@@ -34,7 +34,7 @@
                     <a:blip r:embed="rId5" cstate="print">
                       <a:extLst>
                         <a:ext uri="{28A0092B-C50C-407E-A947-70E740481C1C}">
-                          <a14:useLocalDpi xmlns:a14="http://schemas.microsoft.com/office/drawing/2010/main" xmlns:wps="http://schemas.microsoft.com/office/word/2010/wordprocessingShape" xmlns:wpi="http://schemas.microsoft.com/office/word/2010/wordprocessingInk" xmlns:wpg="http://schemas.microsoft.com/office/word/2010/wordprocessingGroup" xmlns:w15="http://schemas.microsoft.com/office/word/2012/wordml" xmlns:w14="http://schemas.microsoft.com/office/word/2010/wordml" xmlns:w="http://schemas.openxmlformats.org/wordprocessingml/2006/main" xmlns:w10="urn:schemas-microsoft-com:office:word" xmlns:wp14="http://schemas.microsoft.com/office/word/2010/wordprocessingDrawing" xmlns:v="urn:schemas-microsoft-com:vml" xmlns:o="urn:schemas-microsoft-com:office:office" xmlns:mc="http://schemas.openxmlformats.org/markup-compatibility/2006" xmlns:wpc="http://schemas.microsoft.com/office/word/2010/wordprocessingCanvas" xmlns="" val="0"/>
+                          <a14:useLocalDpi xmlns:a14="http://schemas.microsoft.com/office/drawing/2010/main" val="0"/>
                         </a:ext>
                       </a:extLst>
                     </a:blip>
@@ -578,7 +578,23 @@
           <w:sz w:val="22"/>
           <w:szCs w:val="22"/>
         </w:rPr>
-        <w:t xml:space="preserve"> the designs provided by RT Projects. The website will include the following pages:</w:t>
+        <w:t xml:space="preserve"> the designs provided by RT Projects. The website will include the following </w:t>
+      </w:r>
+      <w:r>
+        <w:rPr>
+          <w:sz w:val="22"/>
+          <w:szCs w:val="22"/>
+        </w:rPr>
+        <w:t xml:space="preserve">11 </w:t>
+      </w:r>
+      <w:bookmarkStart w:id="0" w:name="_GoBack"/>
+      <w:bookmarkEnd w:id="0"/>
+      <w:r>
+        <w:rPr>
+          <w:sz w:val="22"/>
+          <w:szCs w:val="22"/>
+        </w:rPr>
+        <w:t>pages:</w:t>
       </w:r>
     </w:p>
     <w:p>
@@ -732,7 +748,7 @@
           <w:sz w:val="22"/>
           <w:szCs w:val="22"/>
         </w:rPr>
-        <w:t>: Wellbeing, Dementia, Men’s shed, Learning disabilities and workshops</w:t>
+        <w:t>: Wellbeing</w:t>
       </w:r>
     </w:p>
     <w:p>
@@ -753,6 +769,111 @@
           <w:sz w:val="22"/>
           <w:szCs w:val="22"/>
         </w:rPr>
+        <w:t>Projects:</w:t>
+      </w:r>
+      <w:r>
+        <w:rPr>
+          <w:sz w:val="22"/>
+          <w:szCs w:val="22"/>
+        </w:rPr>
+        <w:t xml:space="preserve"> Dementia</w:t>
+      </w:r>
+    </w:p>
+    <w:p>
+      <w:pPr>
+        <w:pStyle w:val="ListParagraph"/>
+        <w:numPr>
+          <w:ilvl w:val="0"/>
+          <w:numId w:val="3"/>
+        </w:numPr>
+        <w:jc w:val="both"/>
+        <w:rPr>
+          <w:sz w:val="22"/>
+          <w:szCs w:val="22"/>
+        </w:rPr>
+      </w:pPr>
+      <w:r>
+        <w:rPr>
+          <w:sz w:val="22"/>
+          <w:szCs w:val="22"/>
+        </w:rPr>
+        <w:t>Projects:</w:t>
+      </w:r>
+      <w:r>
+        <w:rPr>
+          <w:sz w:val="22"/>
+          <w:szCs w:val="22"/>
+        </w:rPr>
+        <w:t xml:space="preserve"> Men’s shed</w:t>
+      </w:r>
+    </w:p>
+    <w:p>
+      <w:pPr>
+        <w:pStyle w:val="ListParagraph"/>
+        <w:numPr>
+          <w:ilvl w:val="0"/>
+          <w:numId w:val="3"/>
+        </w:numPr>
+        <w:jc w:val="both"/>
+        <w:rPr>
+          <w:sz w:val="22"/>
+          <w:szCs w:val="22"/>
+        </w:rPr>
+      </w:pPr>
+      <w:r>
+        <w:rPr>
+          <w:sz w:val="22"/>
+          <w:szCs w:val="22"/>
+        </w:rPr>
+        <w:t>Projects: Learning disabilities</w:t>
+      </w:r>
+    </w:p>
+    <w:p>
+      <w:pPr>
+        <w:pStyle w:val="ListParagraph"/>
+        <w:numPr>
+          <w:ilvl w:val="0"/>
+          <w:numId w:val="3"/>
+        </w:numPr>
+        <w:jc w:val="both"/>
+        <w:rPr>
+          <w:sz w:val="22"/>
+          <w:szCs w:val="22"/>
+        </w:rPr>
+      </w:pPr>
+      <w:r>
+        <w:rPr>
+          <w:sz w:val="22"/>
+          <w:szCs w:val="22"/>
+        </w:rPr>
+        <w:t xml:space="preserve">Projects: </w:t>
+      </w:r>
+      <w:r>
+        <w:rPr>
+          <w:sz w:val="22"/>
+          <w:szCs w:val="22"/>
+        </w:rPr>
+        <w:t>workshops</w:t>
+      </w:r>
+    </w:p>
+    <w:p>
+      <w:pPr>
+        <w:pStyle w:val="ListParagraph"/>
+        <w:numPr>
+          <w:ilvl w:val="0"/>
+          <w:numId w:val="3"/>
+        </w:numPr>
+        <w:jc w:val="both"/>
+        <w:rPr>
+          <w:sz w:val="22"/>
+          <w:szCs w:val="22"/>
+        </w:rPr>
+      </w:pPr>
+      <w:r>
+        <w:rPr>
+          <w:sz w:val="22"/>
+          <w:szCs w:val="22"/>
+        </w:rPr>
         <w:t>Our studio</w:t>
       </w:r>
     </w:p>
@@ -805,6 +926,7 @@
           <w:sz w:val="22"/>
           <w:szCs w:val="22"/>
         </w:rPr>
+        <w:lastRenderedPageBreak/>
         <w:br w:type="page"/>
       </w:r>
     </w:p>
@@ -1300,8 +1422,6 @@
         </w:rPr>
         <w:t>, including approval of this document,</w:t>
       </w:r>
-      <w:bookmarkStart w:id="0" w:name="_GoBack"/>
-      <w:bookmarkEnd w:id="0"/>
       <w:r>
         <w:rPr>
           <w:sz w:val="22"/>
@@ -1701,8 +1821,8 @@
 </file>
 
 <file path=word/numbering.xml><?xml version="1.0" encoding="utf-8"?>
-<w:numbering xmlns:ve="http://schemas.openxmlformats.org/markup-compatibility/2006" xmlns:o="urn:schemas-microsoft-com:office:office" xmlns:r="http://schemas.openxmlformats.org/officeDocument/2006/relationships" xmlns:m="http://schemas.openxmlformats.org/officeDocument/2006/math" xmlns:v="urn:schemas-microsoft-com:vml" xmlns:wp="http://schemas.openxmlformats.org/drawingml/2006/wordprocessingDrawing" xmlns:w10="urn:schemas-microsoft-com:office:word" xmlns:w="http://schemas.openxmlformats.org/wordprocessingml/2006/main" xmlns:wne="http://schemas.microsoft.com/office/word/2006/wordml">
-  <w:abstractNum w:abstractNumId="0">
+<w:numbering xmlns:wpc="http://schemas.microsoft.com/office/word/2010/wordprocessingCanvas" xmlns:mc="http://schemas.openxmlformats.org/markup-compatibility/2006" xmlns:o="urn:schemas-microsoft-com:office:office" xmlns:r="http://schemas.openxmlformats.org/officeDocument/2006/relationships" xmlns:m="http://schemas.openxmlformats.org/officeDocument/2006/math" xmlns:v="urn:schemas-microsoft-com:vml" xmlns:wp14="http://schemas.microsoft.com/office/word/2010/wordprocessingDrawing" xmlns:wp="http://schemas.openxmlformats.org/drawingml/2006/wordprocessingDrawing" xmlns:w10="urn:schemas-microsoft-com:office:word" xmlns:w="http://schemas.openxmlformats.org/wordprocessingml/2006/main" xmlns:w14="http://schemas.microsoft.com/office/word/2010/wordml" xmlns:w15="http://schemas.microsoft.com/office/word/2012/wordml" xmlns:wpg="http://schemas.microsoft.com/office/word/2010/wordprocessingGroup" xmlns:wpi="http://schemas.microsoft.com/office/word/2010/wordprocessingInk" xmlns:wne="http://schemas.microsoft.com/office/word/2006/wordml" xmlns:wps="http://schemas.microsoft.com/office/word/2010/wordprocessingShape" mc:Ignorable="w14 w15 wp14">
+  <w:abstractNum w:abstractNumId="0" w15:restartNumberingAfterBreak="0">
     <w:nsid w:val="0C6C46C1"/>
     <w:multiLevelType w:val="hybridMultilevel"/>
     <w:tmpl w:val="1C7AE018"/>
@@ -1791,7 +1911,7 @@
       </w:pPr>
     </w:lvl>
   </w:abstractNum>
-  <w:abstractNum w:abstractNumId="1">
+  <w:abstractNum w:abstractNumId="1" w15:restartNumberingAfterBreak="0">
     <w:nsid w:val="242436FB"/>
     <w:multiLevelType w:val="hybridMultilevel"/>
     <w:tmpl w:val="0DE44746"/>
@@ -1904,7 +2024,7 @@
       </w:rPr>
     </w:lvl>
   </w:abstractNum>
-  <w:abstractNum w:abstractNumId="2">
+  <w:abstractNum w:abstractNumId="2" w15:restartNumberingAfterBreak="0">
     <w:nsid w:val="5DD32A23"/>
     <w:multiLevelType w:val="hybridMultilevel"/>
     <w:tmpl w:val="9A0C3596"/>
@@ -2030,7 +2150,7 @@
 </file>
 
 <file path=word/styles.xml><?xml version="1.0" encoding="utf-8"?>
-<w:styles xmlns:r="http://schemas.openxmlformats.org/officeDocument/2006/relationships" xmlns:w="http://schemas.openxmlformats.org/wordprocessingml/2006/main">
+<w:styles xmlns:mc="http://schemas.openxmlformats.org/markup-compatibility/2006" xmlns:r="http://schemas.openxmlformats.org/officeDocument/2006/relationships" xmlns:w="http://schemas.openxmlformats.org/wordprocessingml/2006/main" xmlns:w14="http://schemas.microsoft.com/office/word/2010/wordml" xmlns:w15="http://schemas.microsoft.com/office/word/2012/wordml" mc:Ignorable="w14 w15">
   <w:docDefaults>
     <w:rPrDefault>
       <w:rPr>
@@ -2040,140 +2160,371 @@
     </w:rPrDefault>
     <w:pPrDefault/>
   </w:docDefaults>
-  <w:latentStyles w:defLockedState="0" w:defUIPriority="0" w:defSemiHidden="1" w:defUnhideWhenUsed="1" w:defQFormat="0" w:count="267">
-    <w:lsdException w:name="Normal" w:semiHidden="0" w:unhideWhenUsed="0" w:qFormat="1"/>
-    <w:lsdException w:name="heading 1" w:semiHidden="0" w:unhideWhenUsed="0" w:qFormat="1"/>
-    <w:lsdException w:name="heading 2" w:qFormat="1"/>
-    <w:lsdException w:name="heading 3" w:qFormat="1"/>
-    <w:lsdException w:name="heading 4" w:qFormat="1"/>
-    <w:lsdException w:name="heading 5" w:qFormat="1"/>
-    <w:lsdException w:name="heading 6" w:qFormat="1"/>
-    <w:lsdException w:name="heading 7" w:qFormat="1"/>
-    <w:lsdException w:name="heading 8" w:qFormat="1"/>
-    <w:lsdException w:name="heading 9" w:qFormat="1"/>
-    <w:lsdException w:name="caption" w:qFormat="1"/>
-    <w:lsdException w:name="List Number" w:semiHidden="0" w:unhideWhenUsed="0"/>
-    <w:lsdException w:name="List 4" w:semiHidden="0" w:unhideWhenUsed="0"/>
-    <w:lsdException w:name="List 5" w:semiHidden="0" w:unhideWhenUsed="0"/>
-    <w:lsdException w:name="Title" w:semiHidden="0" w:unhideWhenUsed="0" w:qFormat="1"/>
-    <w:lsdException w:name="Subtitle" w:semiHidden="0" w:unhideWhenUsed="0" w:qFormat="1"/>
-    <w:lsdException w:name="Salutation" w:semiHidden="0" w:unhideWhenUsed="0"/>
-    <w:lsdException w:name="Date" w:semiHidden="0" w:unhideWhenUsed="0"/>
-    <w:lsdException w:name="Body Text First Indent" w:semiHidden="0" w:unhideWhenUsed="0"/>
-    <w:lsdException w:name="Strong" w:semiHidden="0" w:unhideWhenUsed="0" w:qFormat="1"/>
-    <w:lsdException w:name="Emphasis" w:semiHidden="0" w:unhideWhenUsed="0" w:qFormat="1"/>
-    <w:lsdException w:name="Table Grid" w:semiHidden="0" w:unhideWhenUsed="0"/>
-    <w:lsdException w:name="Placeholder Text" w:uiPriority="99" w:unhideWhenUsed="0"/>
-    <w:lsdException w:name="No Spacing" w:semiHidden="0" w:uiPriority="1" w:unhideWhenUsed="0" w:qFormat="1"/>
-    <w:lsdException w:name="Light Shading" w:semiHidden="0" w:uiPriority="60" w:unhideWhenUsed="0"/>
-    <w:lsdException w:name="Light List" w:semiHidden="0" w:uiPriority="61" w:unhideWhenUsed="0"/>
-    <w:lsdException w:name="Light Grid" w:semiHidden="0" w:uiPriority="62" w:unhideWhenUsed="0"/>
-    <w:lsdException w:name="Medium Shading 1" w:semiHidden="0" w:uiPriority="63" w:unhideWhenUsed="0"/>
-    <w:lsdException w:name="Medium Shading 2" w:semiHidden="0" w:uiPriority="64" w:unhideWhenUsed="0"/>
-    <w:lsdException w:name="Medium List 1" w:semiHidden="0" w:uiPriority="65" w:unhideWhenUsed="0"/>
-    <w:lsdException w:name="Medium List 2" w:semiHidden="0" w:uiPriority="66" w:unhideWhenUsed="0"/>
-    <w:lsdException w:name="Medium Grid 1" w:semiHidden="0" w:uiPriority="67" w:unhideWhenUsed="0"/>
-    <w:lsdException w:name="Medium Grid 2" w:semiHidden="0" w:uiPriority="68" w:unhideWhenUsed="0"/>
-    <w:lsdException w:name="Medium Grid 3" w:semiHidden="0" w:uiPriority="69" w:unhideWhenUsed="0"/>
-    <w:lsdException w:name="Dark List" w:semiHidden="0" w:uiPriority="70" w:unhideWhenUsed="0"/>
-    <w:lsdException w:name="Colorful Shading" w:semiHidden="0" w:uiPriority="71" w:unhideWhenUsed="0"/>
-    <w:lsdException w:name="Colorful List" w:semiHidden="0" w:uiPriority="72" w:unhideWhenUsed="0"/>
-    <w:lsdException w:name="Colorful Grid" w:semiHidden="0" w:uiPriority="73" w:unhideWhenUsed="0"/>
-    <w:lsdException w:name="Light Shading Accent 1" w:semiHidden="0" w:uiPriority="60" w:unhideWhenUsed="0"/>
-    <w:lsdException w:name="Light List Accent 1" w:semiHidden="0" w:uiPriority="61" w:unhideWhenUsed="0"/>
-    <w:lsdException w:name="Light Grid Accent 1" w:semiHidden="0" w:uiPriority="62" w:unhideWhenUsed="0"/>
-    <w:lsdException w:name="Medium Shading 1 Accent 1" w:semiHidden="0" w:uiPriority="63" w:unhideWhenUsed="0"/>
-    <w:lsdException w:name="Medium Shading 2 Accent 1" w:semiHidden="0" w:uiPriority="64" w:unhideWhenUsed="0"/>
-    <w:lsdException w:name="Medium List 1 Accent 1" w:semiHidden="0" w:uiPriority="65" w:unhideWhenUsed="0"/>
-    <w:lsdException w:name="Revision" w:uiPriority="99" w:unhideWhenUsed="0"/>
-    <w:lsdException w:name="List Paragraph" w:semiHidden="0" w:uiPriority="34" w:unhideWhenUsed="0" w:qFormat="1"/>
-    <w:lsdException w:name="Quote" w:semiHidden="0" w:uiPriority="29" w:unhideWhenUsed="0" w:qFormat="1"/>
-    <w:lsdException w:name="Intense Quote" w:semiHidden="0" w:uiPriority="30" w:unhideWhenUsed="0" w:qFormat="1"/>
-    <w:lsdException w:name="Medium List 2 Accent 1" w:semiHidden="0" w:uiPriority="66" w:unhideWhenUsed="0"/>
-    <w:lsdException w:name="Medium Grid 1 Accent 1" w:semiHidden="0" w:uiPriority="67" w:unhideWhenUsed="0"/>
-    <w:lsdException w:name="Medium Grid 2 Accent 1" w:semiHidden="0" w:uiPriority="68" w:unhideWhenUsed="0"/>
-    <w:lsdException w:name="Medium Grid 3 Accent 1" w:semiHidden="0" w:uiPriority="69" w:unhideWhenUsed="0"/>
-    <w:lsdException w:name="Dark List Accent 1" w:semiHidden="0" w:uiPriority="70" w:unhideWhenUsed="0"/>
-    <w:lsdException w:name="Colorful Shading Accent 1" w:semiHidden="0" w:uiPriority="71" w:unhideWhenUsed="0"/>
-    <w:lsdException w:name="Colorful List Accent 1" w:semiHidden="0" w:uiPriority="72" w:unhideWhenUsed="0"/>
-    <w:lsdException w:name="Colorful Grid Accent 1" w:semiHidden="0" w:uiPriority="73" w:unhideWhenUsed="0"/>
-    <w:lsdException w:name="Light Shading Accent 2" w:semiHidden="0" w:uiPriority="60" w:unhideWhenUsed="0"/>
-    <w:lsdException w:name="Light List Accent 2" w:semiHidden="0" w:uiPriority="61" w:unhideWhenUsed="0"/>
-    <w:lsdException w:name="Light Grid Accent 2" w:semiHidden="0" w:uiPriority="62" w:unhideWhenUsed="0"/>
-    <w:lsdException w:name="Medium Shading 1 Accent 2" w:semiHidden="0" w:uiPriority="63" w:unhideWhenUsed="0"/>
-    <w:lsdException w:name="Medium Shading 2 Accent 2" w:semiHidden="0" w:uiPriority="64" w:unhideWhenUsed="0"/>
-    <w:lsdException w:name="Medium List 1 Accent 2" w:semiHidden="0" w:uiPriority="65" w:unhideWhenUsed="0"/>
-    <w:lsdException w:name="Medium List 2 Accent 2" w:semiHidden="0" w:uiPriority="66" w:unhideWhenUsed="0"/>
-    <w:lsdException w:name="Medium Grid 1 Accent 2" w:semiHidden="0" w:uiPriority="67" w:unhideWhenUsed="0"/>
-    <w:lsdException w:name="Medium Grid 2 Accent 2" w:semiHidden="0" w:uiPriority="68" w:unhideWhenUsed="0"/>
-    <w:lsdException w:name="Medium Grid 3 Accent 2" w:semiHidden="0" w:uiPriority="69" w:unhideWhenUsed="0"/>
-    <w:lsdException w:name="Dark List Accent 2" w:semiHidden="0" w:uiPriority="70" w:unhideWhenUsed="0"/>
-    <w:lsdException w:name="Colorful Shading Accent 2" w:semiHidden="0" w:uiPriority="71" w:unhideWhenUsed="0"/>
-    <w:lsdException w:name="Colorful List Accent 2" w:semiHidden="0" w:uiPriority="72" w:unhideWhenUsed="0"/>
-    <w:lsdException w:name="Colorful Grid Accent 2" w:semiHidden="0" w:uiPriority="73" w:unhideWhenUsed="0"/>
-    <w:lsdException w:name="Light Shading Accent 3" w:semiHidden="0" w:uiPriority="60" w:unhideWhenUsed="0"/>
-    <w:lsdException w:name="Light List Accent 3" w:semiHidden="0" w:uiPriority="61" w:unhideWhenUsed="0"/>
-    <w:lsdException w:name="Light Grid Accent 3" w:semiHidden="0" w:uiPriority="62" w:unhideWhenUsed="0"/>
-    <w:lsdException w:name="Medium Shading 1 Accent 3" w:semiHidden="0" w:uiPriority="63" w:unhideWhenUsed="0"/>
-    <w:lsdException w:name="Medium Shading 2 Accent 3" w:semiHidden="0" w:uiPriority="64" w:unhideWhenUsed="0"/>
-    <w:lsdException w:name="Medium List 1 Accent 3" w:semiHidden="0" w:uiPriority="65" w:unhideWhenUsed="0"/>
-    <w:lsdException w:name="Medium List 2 Accent 3" w:semiHidden="0" w:uiPriority="66" w:unhideWhenUsed="0"/>
-    <w:lsdException w:name="Medium Grid 1 Accent 3" w:semiHidden="0" w:uiPriority="67" w:unhideWhenUsed="0"/>
-    <w:lsdException w:name="Medium Grid 2 Accent 3" w:semiHidden="0" w:uiPriority="68" w:unhideWhenUsed="0"/>
-    <w:lsdException w:name="Medium Grid 3 Accent 3" w:semiHidden="0" w:uiPriority="69" w:unhideWhenUsed="0"/>
-    <w:lsdException w:name="Dark List Accent 3" w:semiHidden="0" w:uiPriority="70" w:unhideWhenUsed="0"/>
-    <w:lsdException w:name="Colorful Shading Accent 3" w:semiHidden="0" w:uiPriority="71" w:unhideWhenUsed="0"/>
-    <w:lsdException w:name="Colorful List Accent 3" w:semiHidden="0" w:uiPriority="72" w:unhideWhenUsed="0"/>
-    <w:lsdException w:name="Colorful Grid Accent 3" w:semiHidden="0" w:uiPriority="73" w:unhideWhenUsed="0"/>
-    <w:lsdException w:name="Light Shading Accent 4" w:semiHidden="0" w:uiPriority="60" w:unhideWhenUsed="0"/>
-    <w:lsdException w:name="Light List Accent 4" w:semiHidden="0" w:uiPriority="61" w:unhideWhenUsed="0"/>
-    <w:lsdException w:name="Light Grid Accent 4" w:semiHidden="0" w:uiPriority="62" w:unhideWhenUsed="0"/>
-    <w:lsdException w:name="Medium Shading 1 Accent 4" w:semiHidden="0" w:uiPriority="63" w:unhideWhenUsed="0"/>
-    <w:lsdException w:name="Medium Shading 2 Accent 4" w:semiHidden="0" w:uiPriority="64" w:unhideWhenUsed="0"/>
-    <w:lsdException w:name="Medium List 1 Accent 4" w:semiHidden="0" w:uiPriority="65" w:unhideWhenUsed="0"/>
-    <w:lsdException w:name="Medium List 2 Accent 4" w:semiHidden="0" w:uiPriority="66" w:unhideWhenUsed="0"/>
-    <w:lsdException w:name="Medium Grid 1 Accent 4" w:semiHidden="0" w:uiPriority="67" w:unhideWhenUsed="0"/>
-    <w:lsdException w:name="Medium Grid 2 Accent 4" w:semiHidden="0" w:uiPriority="68" w:unhideWhenUsed="0"/>
-    <w:lsdException w:name="Medium Grid 3 Accent 4" w:semiHidden="0" w:uiPriority="69" w:unhideWhenUsed="0"/>
-    <w:lsdException w:name="Dark List Accent 4" w:semiHidden="0" w:uiPriority="70" w:unhideWhenUsed="0"/>
-    <w:lsdException w:name="Colorful Shading Accent 4" w:semiHidden="0" w:uiPriority="71" w:unhideWhenUsed="0"/>
-    <w:lsdException w:name="Colorful List Accent 4" w:semiHidden="0" w:uiPriority="72" w:unhideWhenUsed="0"/>
-    <w:lsdException w:name="Colorful Grid Accent 4" w:semiHidden="0" w:uiPriority="73" w:unhideWhenUsed="0"/>
-    <w:lsdException w:name="Light Shading Accent 5" w:semiHidden="0" w:uiPriority="60" w:unhideWhenUsed="0"/>
-    <w:lsdException w:name="Light List Accent 5" w:semiHidden="0" w:uiPriority="61" w:unhideWhenUsed="0"/>
-    <w:lsdException w:name="Light Grid Accent 5" w:semiHidden="0" w:uiPriority="62" w:unhideWhenUsed="0"/>
-    <w:lsdException w:name="Medium Shading 1 Accent 5" w:semiHidden="0" w:uiPriority="63" w:unhideWhenUsed="0"/>
-    <w:lsdException w:name="Medium Shading 2 Accent 5" w:semiHidden="0" w:uiPriority="64" w:unhideWhenUsed="0"/>
-    <w:lsdException w:name="Medium List 1 Accent 5" w:semiHidden="0" w:uiPriority="65" w:unhideWhenUsed="0"/>
-    <w:lsdException w:name="Medium List 2 Accent 5" w:semiHidden="0" w:uiPriority="66" w:unhideWhenUsed="0"/>
-    <w:lsdException w:name="Medium Grid 1 Accent 5" w:semiHidden="0" w:uiPriority="67" w:unhideWhenUsed="0"/>
-    <w:lsdException w:name="Medium Grid 2 Accent 5" w:semiHidden="0" w:uiPriority="68" w:unhideWhenUsed="0"/>
-    <w:lsdException w:name="Medium Grid 3 Accent 5" w:semiHidden="0" w:uiPriority="69" w:unhideWhenUsed="0"/>
-    <w:lsdException w:name="Dark List Accent 5" w:semiHidden="0" w:uiPriority="70" w:unhideWhenUsed="0"/>
-    <w:lsdException w:name="Colorful Shading Accent 5" w:semiHidden="0" w:uiPriority="71" w:unhideWhenUsed="0"/>
-    <w:lsdException w:name="Colorful List Accent 5" w:semiHidden="0" w:uiPriority="72" w:unhideWhenUsed="0"/>
-    <w:lsdException w:name="Colorful Grid Accent 5" w:semiHidden="0" w:uiPriority="73" w:unhideWhenUsed="0"/>
-    <w:lsdException w:name="Light Shading Accent 6" w:semiHidden="0" w:uiPriority="60" w:unhideWhenUsed="0"/>
-    <w:lsdException w:name="Light List Accent 6" w:semiHidden="0" w:uiPriority="61" w:unhideWhenUsed="0"/>
-    <w:lsdException w:name="Light Grid Accent 6" w:semiHidden="0" w:uiPriority="62" w:unhideWhenUsed="0"/>
-    <w:lsdException w:name="Medium Shading 1 Accent 6" w:semiHidden="0" w:uiPriority="63" w:unhideWhenUsed="0"/>
-    <w:lsdException w:name="Medium Shading 2 Accent 6" w:semiHidden="0" w:uiPriority="64" w:unhideWhenUsed="0"/>
-    <w:lsdException w:name="Medium List 1 Accent 6" w:semiHidden="0" w:uiPriority="65" w:unhideWhenUsed="0"/>
-    <w:lsdException w:name="Medium List 2 Accent 6" w:semiHidden="0" w:uiPriority="66" w:unhideWhenUsed="0"/>
-    <w:lsdException w:name="Medium Grid 1 Accent 6" w:semiHidden="0" w:uiPriority="67" w:unhideWhenUsed="0"/>
-    <w:lsdException w:name="Medium Grid 2 Accent 6" w:semiHidden="0" w:uiPriority="68" w:unhideWhenUsed="0"/>
-    <w:lsdException w:name="Medium Grid 3 Accent 6" w:semiHidden="0" w:uiPriority="69" w:unhideWhenUsed="0"/>
-    <w:lsdException w:name="Dark List Accent 6" w:semiHidden="0" w:uiPriority="70" w:unhideWhenUsed="0"/>
-    <w:lsdException w:name="Colorful Shading Accent 6" w:semiHidden="0" w:uiPriority="71" w:unhideWhenUsed="0"/>
-    <w:lsdException w:name="Colorful List Accent 6" w:semiHidden="0" w:uiPriority="72" w:unhideWhenUsed="0"/>
-    <w:lsdException w:name="Colorful Grid Accent 6" w:semiHidden="0" w:uiPriority="73" w:unhideWhenUsed="0"/>
-    <w:lsdException w:name="Subtle Emphasis" w:semiHidden="0" w:uiPriority="19" w:unhideWhenUsed="0" w:qFormat="1"/>
-    <w:lsdException w:name="Intense Emphasis" w:semiHidden="0" w:uiPriority="21" w:unhideWhenUsed="0" w:qFormat="1"/>
-    <w:lsdException w:name="Subtle Reference" w:semiHidden="0" w:uiPriority="31" w:unhideWhenUsed="0" w:qFormat="1"/>
-    <w:lsdException w:name="Intense Reference" w:semiHidden="0" w:uiPriority="32" w:unhideWhenUsed="0" w:qFormat="1"/>
-    <w:lsdException w:name="Book Title" w:semiHidden="0" w:uiPriority="33" w:unhideWhenUsed="0" w:qFormat="1"/>
-    <w:lsdException w:name="Bibliography" w:uiPriority="37"/>
-    <w:lsdException w:name="TOC Heading" w:uiPriority="39" w:qFormat="1"/>
+  <w:latentStyles w:defLockedState="0" w:defUIPriority="0" w:defSemiHidden="0" w:defUnhideWhenUsed="0" w:defQFormat="0" w:count="371">
+    <w:lsdException w:name="Normal" w:qFormat="1"/>
+    <w:lsdException w:name="heading 1" w:qFormat="1"/>
+    <w:lsdException w:name="heading 2" w:semiHidden="1" w:unhideWhenUsed="1" w:qFormat="1"/>
+    <w:lsdException w:name="heading 3" w:semiHidden="1" w:unhideWhenUsed="1" w:qFormat="1"/>
+    <w:lsdException w:name="heading 4" w:semiHidden="1" w:unhideWhenUsed="1" w:qFormat="1"/>
+    <w:lsdException w:name="heading 5" w:semiHidden="1" w:unhideWhenUsed="1" w:qFormat="1"/>
+    <w:lsdException w:name="heading 6" w:semiHidden="1" w:unhideWhenUsed="1" w:qFormat="1"/>
+    <w:lsdException w:name="heading 7" w:semiHidden="1" w:unhideWhenUsed="1" w:qFormat="1"/>
+    <w:lsdException w:name="heading 8" w:semiHidden="1" w:unhideWhenUsed="1" w:qFormat="1"/>
+    <w:lsdException w:name="heading 9" w:semiHidden="1" w:unhideWhenUsed="1" w:qFormat="1"/>
+    <w:lsdException w:name="index 1" w:semiHidden="1" w:unhideWhenUsed="1"/>
+    <w:lsdException w:name="index 2" w:semiHidden="1" w:unhideWhenUsed="1"/>
+    <w:lsdException w:name="index 3" w:semiHidden="1" w:unhideWhenUsed="1"/>
+    <w:lsdException w:name="index 4" w:semiHidden="1" w:unhideWhenUsed="1"/>
+    <w:lsdException w:name="index 5" w:semiHidden="1" w:unhideWhenUsed="1"/>
+    <w:lsdException w:name="index 6" w:semiHidden="1" w:unhideWhenUsed="1"/>
+    <w:lsdException w:name="index 7" w:semiHidden="1" w:unhideWhenUsed="1"/>
+    <w:lsdException w:name="index 8" w:semiHidden="1" w:unhideWhenUsed="1"/>
+    <w:lsdException w:name="index 9" w:semiHidden="1" w:unhideWhenUsed="1"/>
+    <w:lsdException w:name="toc 1" w:semiHidden="1" w:unhideWhenUsed="1"/>
+    <w:lsdException w:name="toc 2" w:semiHidden="1" w:unhideWhenUsed="1"/>
+    <w:lsdException w:name="toc 3" w:semiHidden="1" w:unhideWhenUsed="1"/>
+    <w:lsdException w:name="toc 4" w:semiHidden="1" w:unhideWhenUsed="1"/>
+    <w:lsdException w:name="toc 5" w:semiHidden="1" w:unhideWhenUsed="1"/>
+    <w:lsdException w:name="toc 6" w:semiHidden="1" w:unhideWhenUsed="1"/>
+    <w:lsdException w:name="toc 7" w:semiHidden="1" w:unhideWhenUsed="1"/>
+    <w:lsdException w:name="toc 8" w:semiHidden="1" w:unhideWhenUsed="1"/>
+    <w:lsdException w:name="toc 9" w:semiHidden="1" w:unhideWhenUsed="1"/>
+    <w:lsdException w:name="Normal Indent" w:semiHidden="1" w:unhideWhenUsed="1"/>
+    <w:lsdException w:name="footnote text" w:semiHidden="1" w:unhideWhenUsed="1"/>
+    <w:lsdException w:name="annotation text" w:semiHidden="1" w:unhideWhenUsed="1"/>
+    <w:lsdException w:name="header" w:semiHidden="1" w:unhideWhenUsed="1"/>
+    <w:lsdException w:name="footer" w:semiHidden="1" w:unhideWhenUsed="1"/>
+    <w:lsdException w:name="index heading" w:semiHidden="1" w:unhideWhenUsed="1"/>
+    <w:lsdException w:name="caption" w:semiHidden="1" w:unhideWhenUsed="1" w:qFormat="1"/>
+    <w:lsdException w:name="table of figures" w:semiHidden="1" w:unhideWhenUsed="1"/>
+    <w:lsdException w:name="envelope address" w:semiHidden="1" w:unhideWhenUsed="1"/>
+    <w:lsdException w:name="envelope return" w:semiHidden="1" w:unhideWhenUsed="1"/>
+    <w:lsdException w:name="footnote reference" w:semiHidden="1" w:unhideWhenUsed="1"/>
+    <w:lsdException w:name="annotation reference" w:semiHidden="1" w:unhideWhenUsed="1"/>
+    <w:lsdException w:name="line number" w:semiHidden="1" w:unhideWhenUsed="1"/>
+    <w:lsdException w:name="page number" w:semiHidden="1" w:unhideWhenUsed="1"/>
+    <w:lsdException w:name="endnote reference" w:semiHidden="1" w:unhideWhenUsed="1"/>
+    <w:lsdException w:name="endnote text" w:semiHidden="1" w:unhideWhenUsed="1"/>
+    <w:lsdException w:name="table of authorities" w:semiHidden="1" w:unhideWhenUsed="1"/>
+    <w:lsdException w:name="macro" w:semiHidden="1" w:unhideWhenUsed="1"/>
+    <w:lsdException w:name="toa heading" w:semiHidden="1" w:unhideWhenUsed="1"/>
+    <w:lsdException w:name="List" w:semiHidden="1" w:unhideWhenUsed="1"/>
+    <w:lsdException w:name="List Bullet" w:semiHidden="1" w:unhideWhenUsed="1"/>
+    <w:lsdException w:name="List 2" w:semiHidden="1" w:unhideWhenUsed="1"/>
+    <w:lsdException w:name="List 3" w:semiHidden="1" w:unhideWhenUsed="1"/>
+    <w:lsdException w:name="List Bullet 2" w:semiHidden="1" w:unhideWhenUsed="1"/>
+    <w:lsdException w:name="List Bullet 3" w:semiHidden="1" w:unhideWhenUsed="1"/>
+    <w:lsdException w:name="List Bullet 4" w:semiHidden="1" w:unhideWhenUsed="1"/>
+    <w:lsdException w:name="List Bullet 5" w:semiHidden="1" w:unhideWhenUsed="1"/>
+    <w:lsdException w:name="List Number 2" w:semiHidden="1" w:unhideWhenUsed="1"/>
+    <w:lsdException w:name="List Number 3" w:semiHidden="1" w:unhideWhenUsed="1"/>
+    <w:lsdException w:name="List Number 4" w:semiHidden="1" w:unhideWhenUsed="1"/>
+    <w:lsdException w:name="List Number 5" w:semiHidden="1" w:unhideWhenUsed="1"/>
+    <w:lsdException w:name="Title" w:qFormat="1"/>
+    <w:lsdException w:name="Closing" w:semiHidden="1" w:unhideWhenUsed="1"/>
+    <w:lsdException w:name="Signature" w:semiHidden="1" w:unhideWhenUsed="1"/>
+    <w:lsdException w:name="Default Paragraph Font" w:semiHidden="1" w:unhideWhenUsed="1"/>
+    <w:lsdException w:name="Body Text" w:semiHidden="1" w:unhideWhenUsed="1"/>
+    <w:lsdException w:name="Body Text Indent" w:semiHidden="1" w:unhideWhenUsed="1"/>
+    <w:lsdException w:name="List Continue" w:semiHidden="1" w:unhideWhenUsed="1"/>
+    <w:lsdException w:name="List Continue 2" w:semiHidden="1" w:unhideWhenUsed="1"/>
+    <w:lsdException w:name="List Continue 3" w:semiHidden="1" w:unhideWhenUsed="1"/>
+    <w:lsdException w:name="List Continue 4" w:semiHidden="1" w:unhideWhenUsed="1"/>
+    <w:lsdException w:name="List Continue 5" w:semiHidden="1" w:unhideWhenUsed="1"/>
+    <w:lsdException w:name="Message Header" w:semiHidden="1" w:unhideWhenUsed="1"/>
+    <w:lsdException w:name="Subtitle" w:qFormat="1"/>
+    <w:lsdException w:name="Body Text First Indent 2" w:semiHidden="1" w:unhideWhenUsed="1"/>
+    <w:lsdException w:name="Note Heading" w:semiHidden="1" w:unhideWhenUsed="1"/>
+    <w:lsdException w:name="Body Text 2" w:semiHidden="1" w:unhideWhenUsed="1"/>
+    <w:lsdException w:name="Body Text 3" w:semiHidden="1" w:unhideWhenUsed="1"/>
+    <w:lsdException w:name="Body Text Indent 2" w:semiHidden="1" w:unhideWhenUsed="1"/>
+    <w:lsdException w:name="Body Text Indent 3" w:semiHidden="1" w:unhideWhenUsed="1"/>
+    <w:lsdException w:name="Block Text" w:semiHidden="1" w:unhideWhenUsed="1"/>
+    <w:lsdException w:name="Hyperlink" w:semiHidden="1" w:unhideWhenUsed="1"/>
+    <w:lsdException w:name="FollowedHyperlink" w:semiHidden="1" w:unhideWhenUsed="1"/>
+    <w:lsdException w:name="Strong" w:qFormat="1"/>
+    <w:lsdException w:name="Emphasis" w:qFormat="1"/>
+    <w:lsdException w:name="Document Map" w:semiHidden="1" w:unhideWhenUsed="1"/>
+    <w:lsdException w:name="Plain Text" w:semiHidden="1" w:unhideWhenUsed="1"/>
+    <w:lsdException w:name="E-mail Signature" w:semiHidden="1" w:unhideWhenUsed="1"/>
+    <w:lsdException w:name="HTML Top of Form" w:semiHidden="1" w:unhideWhenUsed="1"/>
+    <w:lsdException w:name="HTML Bottom of Form" w:semiHidden="1" w:unhideWhenUsed="1"/>
+    <w:lsdException w:name="Normal (Web)" w:semiHidden="1" w:unhideWhenUsed="1"/>
+    <w:lsdException w:name="HTML Acronym" w:semiHidden="1" w:unhideWhenUsed="1"/>
+    <w:lsdException w:name="HTML Address" w:semiHidden="1" w:unhideWhenUsed="1"/>
+    <w:lsdException w:name="HTML Cite" w:semiHidden="1" w:unhideWhenUsed="1"/>
+    <w:lsdException w:name="HTML Code" w:semiHidden="1" w:unhideWhenUsed="1"/>
+    <w:lsdException w:name="HTML Definition" w:semiHidden="1" w:unhideWhenUsed="1"/>
+    <w:lsdException w:name="HTML Keyboard" w:semiHidden="1" w:unhideWhenUsed="1"/>
+    <w:lsdException w:name="HTML Preformatted" w:semiHidden="1" w:unhideWhenUsed="1"/>
+    <w:lsdException w:name="HTML Sample" w:semiHidden="1" w:unhideWhenUsed="1"/>
+    <w:lsdException w:name="HTML Typewriter" w:semiHidden="1" w:unhideWhenUsed="1"/>
+    <w:lsdException w:name="HTML Variable" w:semiHidden="1" w:unhideWhenUsed="1"/>
+    <w:lsdException w:name="Normal Table" w:semiHidden="1" w:unhideWhenUsed="1"/>
+    <w:lsdException w:name="annotation subject" w:semiHidden="1" w:unhideWhenUsed="1"/>
+    <w:lsdException w:name="No List" w:semiHidden="1" w:unhideWhenUsed="1"/>
+    <w:lsdException w:name="Outline List 1" w:semiHidden="1" w:unhideWhenUsed="1"/>
+    <w:lsdException w:name="Outline List 2" w:semiHidden="1" w:unhideWhenUsed="1"/>
+    <w:lsdException w:name="Outline List 3" w:semiHidden="1" w:unhideWhenUsed="1"/>
+    <w:lsdException w:name="Table Simple 1" w:semiHidden="1" w:unhideWhenUsed="1"/>
+    <w:lsdException w:name="Table Simple 2" w:semiHidden="1" w:unhideWhenUsed="1"/>
+    <w:lsdException w:name="Table Simple 3" w:semiHidden="1" w:unhideWhenUsed="1"/>
+    <w:lsdException w:name="Table Classic 1" w:semiHidden="1" w:unhideWhenUsed="1"/>
+    <w:lsdException w:name="Table Classic 2" w:semiHidden="1" w:unhideWhenUsed="1"/>
+    <w:lsdException w:name="Table Classic 3" w:semiHidden="1" w:unhideWhenUsed="1"/>
+    <w:lsdException w:name="Table Classic 4" w:semiHidden="1" w:unhideWhenUsed="1"/>
+    <w:lsdException w:name="Table Colorful 1" w:semiHidden="1" w:unhideWhenUsed="1"/>
+    <w:lsdException w:name="Table Colorful 2" w:semiHidden="1" w:unhideWhenUsed="1"/>
+    <w:lsdException w:name="Table Colorful 3" w:semiHidden="1" w:unhideWhenUsed="1"/>
+    <w:lsdException w:name="Table Columns 1" w:semiHidden="1" w:unhideWhenUsed="1"/>
+    <w:lsdException w:name="Table Columns 2" w:semiHidden="1" w:unhideWhenUsed="1"/>
+    <w:lsdException w:name="Table Columns 3" w:semiHidden="1" w:unhideWhenUsed="1"/>
+    <w:lsdException w:name="Table Columns 4" w:semiHidden="1" w:unhideWhenUsed="1"/>
+    <w:lsdException w:name="Table Columns 5" w:semiHidden="1" w:unhideWhenUsed="1"/>
+    <w:lsdException w:name="Table Grid 1" w:semiHidden="1" w:unhideWhenUsed="1"/>
+    <w:lsdException w:name="Table Grid 2" w:semiHidden="1" w:unhideWhenUsed="1"/>
+    <w:lsdException w:name="Table Grid 3" w:semiHidden="1" w:unhideWhenUsed="1"/>
+    <w:lsdException w:name="Table Grid 4" w:semiHidden="1" w:unhideWhenUsed="1"/>
+    <w:lsdException w:name="Table Grid 5" w:semiHidden="1" w:unhideWhenUsed="1"/>
+    <w:lsdException w:name="Table Grid 6" w:semiHidden="1" w:unhideWhenUsed="1"/>
+    <w:lsdException w:name="Table Grid 7" w:semiHidden="1" w:unhideWhenUsed="1"/>
+    <w:lsdException w:name="Table Grid 8" w:semiHidden="1" w:unhideWhenUsed="1"/>
+    <w:lsdException w:name="Table List 1" w:semiHidden="1" w:unhideWhenUsed="1"/>
+    <w:lsdException w:name="Table List 2" w:semiHidden="1" w:unhideWhenUsed="1"/>
+    <w:lsdException w:name="Table List 3" w:semiHidden="1" w:unhideWhenUsed="1"/>
+    <w:lsdException w:name="Table List 4" w:semiHidden="1" w:unhideWhenUsed="1"/>
+    <w:lsdException w:name="Table List 5" w:semiHidden="1" w:unhideWhenUsed="1"/>
+    <w:lsdException w:name="Table List 6" w:semiHidden="1" w:unhideWhenUsed="1"/>
+    <w:lsdException w:name="Table List 7" w:semiHidden="1" w:unhideWhenUsed="1"/>
+    <w:lsdException w:name="Table List 8" w:semiHidden="1" w:unhideWhenUsed="1"/>
+    <w:lsdException w:name="Table 3D effects 1" w:semiHidden="1" w:unhideWhenUsed="1"/>
+    <w:lsdException w:name="Table 3D effects 2" w:semiHidden="1" w:unhideWhenUsed="1"/>
+    <w:lsdException w:name="Table 3D effects 3" w:semiHidden="1" w:unhideWhenUsed="1"/>
+    <w:lsdException w:name="Table Contemporary" w:semiHidden="1" w:unhideWhenUsed="1"/>
+    <w:lsdException w:name="Table Elegant" w:semiHidden="1" w:unhideWhenUsed="1"/>
+    <w:lsdException w:name="Table Professional" w:semiHidden="1" w:unhideWhenUsed="1"/>
+    <w:lsdException w:name="Table Subtle 1" w:semiHidden="1" w:unhideWhenUsed="1"/>
+    <w:lsdException w:name="Table Subtle 2" w:semiHidden="1" w:unhideWhenUsed="1"/>
+    <w:lsdException w:name="Table Web 1" w:semiHidden="1" w:unhideWhenUsed="1"/>
+    <w:lsdException w:name="Table Web 2" w:semiHidden="1" w:unhideWhenUsed="1"/>
+    <w:lsdException w:name="Table Web 3" w:semiHidden="1" w:unhideWhenUsed="1"/>
+    <w:lsdException w:name="Balloon Text" w:semiHidden="1" w:unhideWhenUsed="1"/>
+    <w:lsdException w:name="Table Theme" w:semiHidden="1" w:unhideWhenUsed="1"/>
+    <w:lsdException w:name="Placeholder Text" w:semiHidden="1" w:uiPriority="99"/>
+    <w:lsdException w:name="No Spacing" w:uiPriority="1" w:qFormat="1"/>
+    <w:lsdException w:name="Light Shading" w:uiPriority="60"/>
+    <w:lsdException w:name="Light List" w:uiPriority="61"/>
+    <w:lsdException w:name="Light Grid" w:uiPriority="62"/>
+    <w:lsdException w:name="Medium Shading 1" w:uiPriority="63"/>
+    <w:lsdException w:name="Medium Shading 2" w:uiPriority="64"/>
+    <w:lsdException w:name="Medium List 1" w:uiPriority="65"/>
+    <w:lsdException w:name="Medium List 2" w:uiPriority="66"/>
+    <w:lsdException w:name="Medium Grid 1" w:uiPriority="67"/>
+    <w:lsdException w:name="Medium Grid 2" w:uiPriority="68"/>
+    <w:lsdException w:name="Medium Grid 3" w:uiPriority="69"/>
+    <w:lsdException w:name="Dark List" w:uiPriority="70"/>
+    <w:lsdException w:name="Colorful Shading" w:uiPriority="71"/>
+    <w:lsdException w:name="Colorful List" w:uiPriority="72"/>
+    <w:lsdException w:name="Colorful Grid" w:uiPriority="73"/>
+    <w:lsdException w:name="Light Shading Accent 1" w:uiPriority="60"/>
+    <w:lsdException w:name="Light List Accent 1" w:uiPriority="61"/>
+    <w:lsdException w:name="Light Grid Accent 1" w:uiPriority="62"/>
+    <w:lsdException w:name="Medium Shading 1 Accent 1" w:uiPriority="63"/>
+    <w:lsdException w:name="Medium Shading 2 Accent 1" w:uiPriority="64"/>
+    <w:lsdException w:name="Medium List 1 Accent 1" w:uiPriority="65"/>
+    <w:lsdException w:name="Revision" w:semiHidden="1" w:uiPriority="99"/>
+    <w:lsdException w:name="List Paragraph" w:uiPriority="34" w:qFormat="1"/>
+    <w:lsdException w:name="Quote" w:uiPriority="29" w:qFormat="1"/>
+    <w:lsdException w:name="Intense Quote" w:uiPriority="30" w:qFormat="1"/>
+    <w:lsdException w:name="Medium List 2 Accent 1" w:uiPriority="66"/>
+    <w:lsdException w:name="Medium Grid 1 Accent 1" w:uiPriority="67"/>
+    <w:lsdException w:name="Medium Grid 2 Accent 1" w:uiPriority="68"/>
+    <w:lsdException w:name="Medium Grid 3 Accent 1" w:uiPriority="69"/>
+    <w:lsdException w:name="Dark List Accent 1" w:uiPriority="70"/>
+    <w:lsdException w:name="Colorful Shading Accent 1" w:uiPriority="71"/>
+    <w:lsdException w:name="Colorful List Accent 1" w:uiPriority="72"/>
+    <w:lsdException w:name="Colorful Grid Accent 1" w:uiPriority="73"/>
+    <w:lsdException w:name="Light Shading Accent 2" w:uiPriority="60"/>
+    <w:lsdException w:name="Light List Accent 2" w:uiPriority="61"/>
+    <w:lsdException w:name="Light Grid Accent 2" w:uiPriority="62"/>
+    <w:lsdException w:name="Medium Shading 1 Accent 2" w:uiPriority="63"/>
+    <w:lsdException w:name="Medium Shading 2 Accent 2" w:uiPriority="64"/>
+    <w:lsdException w:name="Medium List 1 Accent 2" w:uiPriority="65"/>
+    <w:lsdException w:name="Medium List 2 Accent 2" w:uiPriority="66"/>
+    <w:lsdException w:name="Medium Grid 1 Accent 2" w:uiPriority="67"/>
+    <w:lsdException w:name="Medium Grid 2 Accent 2" w:uiPriority="68"/>
+    <w:lsdException w:name="Medium Grid 3 Accent 2" w:uiPriority="69"/>
+    <w:lsdException w:name="Dark List Accent 2" w:uiPriority="70"/>
+    <w:lsdException w:name="Colorful Shading Accent 2" w:uiPriority="71"/>
+    <w:lsdException w:name="Colorful List Accent 2" w:uiPriority="72"/>
+    <w:lsdException w:name="Colorful Grid Accent 2" w:uiPriority="73"/>
+    <w:lsdException w:name="Light Shading Accent 3" w:uiPriority="60"/>
+    <w:lsdException w:name="Light List Accent 3" w:uiPriority="61"/>
+    <w:lsdException w:name="Light Grid Accent 3" w:uiPriority="62"/>
+    <w:lsdException w:name="Medium Shading 1 Accent 3" w:uiPriority="63"/>
+    <w:lsdException w:name="Medium Shading 2 Accent 3" w:uiPriority="64"/>
+    <w:lsdException w:name="Medium List 1 Accent 3" w:uiPriority="65"/>
+    <w:lsdException w:name="Medium List 2 Accent 3" w:uiPriority="66"/>
+    <w:lsdException w:name="Medium Grid 1 Accent 3" w:uiPriority="67"/>
+    <w:lsdException w:name="Medium Grid 2 Accent 3" w:uiPriority="68"/>
+    <w:lsdException w:name="Medium Grid 3 Accent 3" w:uiPriority="69"/>
+    <w:lsdException w:name="Dark List Accent 3" w:uiPriority="70"/>
+    <w:lsdException w:name="Colorful Shading Accent 3" w:uiPriority="71"/>
+    <w:lsdException w:name="Colorful List Accent 3" w:uiPriority="72"/>
+    <w:lsdException w:name="Colorful Grid Accent 3" w:uiPriority="73"/>
+    <w:lsdException w:name="Light Shading Accent 4" w:uiPriority="60"/>
+    <w:lsdException w:name="Light List Accent 4" w:uiPriority="61"/>
+    <w:lsdException w:name="Light Grid Accent 4" w:uiPriority="62"/>
+    <w:lsdException w:name="Medium Shading 1 Accent 4" w:uiPriority="63"/>
+    <w:lsdException w:name="Medium Shading 2 Accent 4" w:uiPriority="64"/>
+    <w:lsdException w:name="Medium List 1 Accent 4" w:uiPriority="65"/>
+    <w:lsdException w:name="Medium List 2 Accent 4" w:uiPriority="66"/>
+    <w:lsdException w:name="Medium Grid 1 Accent 4" w:uiPriority="67"/>
+    <w:lsdException w:name="Medium Grid 2 Accent 4" w:uiPriority="68"/>
+    <w:lsdException w:name="Medium Grid 3 Accent 4" w:uiPriority="69"/>
+    <w:lsdException w:name="Dark List Accent 4" w:uiPriority="70"/>
+    <w:lsdException w:name="Colorful Shading Accent 4" w:uiPriority="71"/>
+    <w:lsdException w:name="Colorful List Accent 4" w:uiPriority="72"/>
+    <w:lsdException w:name="Colorful Grid Accent 4" w:uiPriority="73"/>
+    <w:lsdException w:name="Light Shading Accent 5" w:uiPriority="60"/>
+    <w:lsdException w:name="Light List Accent 5" w:uiPriority="61"/>
+    <w:lsdException w:name="Light Grid Accent 5" w:uiPriority="62"/>
+    <w:lsdException w:name="Medium Shading 1 Accent 5" w:uiPriority="63"/>
+    <w:lsdException w:name="Medium Shading 2 Accent 5" w:uiPriority="64"/>
+    <w:lsdException w:name="Medium List 1 Accent 5" w:uiPriority="65"/>
+    <w:lsdException w:name="Medium List 2 Accent 5" w:uiPriority="66"/>
+    <w:lsdException w:name="Medium Grid 1 Accent 5" w:uiPriority="67"/>
+    <w:lsdException w:name="Medium Grid 2 Accent 5" w:uiPriority="68"/>
+    <w:lsdException w:name="Medium Grid 3 Accent 5" w:uiPriority="69"/>
+    <w:lsdException w:name="Dark List Accent 5" w:uiPriority="70"/>
+    <w:lsdException w:name="Colorful Shading Accent 5" w:uiPriority="71"/>
+    <w:lsdException w:name="Colorful List Accent 5" w:uiPriority="72"/>
+    <w:lsdException w:name="Colorful Grid Accent 5" w:uiPriority="73"/>
+    <w:lsdException w:name="Light Shading Accent 6" w:uiPriority="60"/>
+    <w:lsdException w:name="Light List Accent 6" w:uiPriority="61"/>
+    <w:lsdException w:name="Light Grid Accent 6" w:uiPriority="62"/>
+    <w:lsdException w:name="Medium Shading 1 Accent 6" w:uiPriority="63"/>
+    <w:lsdException w:name="Medium Shading 2 Accent 6" w:uiPriority="64"/>
+    <w:lsdException w:name="Medium List 1 Accent 6" w:uiPriority="65"/>
+    <w:lsdException w:name="Medium List 2 Accent 6" w:uiPriority="66"/>
+    <w:lsdException w:name="Medium Grid 1 Accent 6" w:uiPriority="67"/>
+    <w:lsdException w:name="Medium Grid 2 Accent 6" w:uiPriority="68"/>
+    <w:lsdException w:name="Medium Grid 3 Accent 6" w:uiPriority="69"/>
+    <w:lsdException w:name="Dark List Accent 6" w:uiPriority="70"/>
+    <w:lsdException w:name="Colorful Shading Accent 6" w:uiPriority="71"/>
+    <w:lsdException w:name="Colorful List Accent 6" w:uiPriority="72"/>
+    <w:lsdException w:name="Colorful Grid Accent 6" w:uiPriority="73"/>
+    <w:lsdException w:name="Subtle Emphasis" w:uiPriority="19" w:qFormat="1"/>
+    <w:lsdException w:name="Intense Emphasis" w:uiPriority="21" w:qFormat="1"/>
+    <w:lsdException w:name="Subtle Reference" w:uiPriority="31" w:qFormat="1"/>
+    <w:lsdException w:name="Intense Reference" w:uiPriority="32" w:qFormat="1"/>
+    <w:lsdException w:name="Book Title" w:uiPriority="33" w:qFormat="1"/>
+    <w:lsdException w:name="Bibliography" w:semiHidden="1" w:uiPriority="37" w:unhideWhenUsed="1"/>
+    <w:lsdException w:name="TOC Heading" w:semiHidden="1" w:uiPriority="39" w:unhideWhenUsed="1" w:qFormat="1"/>
+    <w:lsdException w:name="Plain Table 1" w:uiPriority="41"/>
+    <w:lsdException w:name="Plain Table 2" w:uiPriority="42"/>
+    <w:lsdException w:name="Plain Table 3" w:uiPriority="43"/>
+    <w:lsdException w:name="Plain Table 4" w:uiPriority="44"/>
+    <w:lsdException w:name="Plain Table 5" w:uiPriority="45"/>
+    <w:lsdException w:name="Grid Table Light" w:uiPriority="40"/>
+    <w:lsdException w:name="Grid Table 1 Light" w:uiPriority="46"/>
+    <w:lsdException w:name="Grid Table 2" w:uiPriority="47"/>
+    <w:lsdException w:name="Grid Table 3" w:uiPriority="48"/>
+    <w:lsdException w:name="Grid Table 4" w:uiPriority="49"/>
+    <w:lsdException w:name="Grid Table 5 Dark" w:uiPriority="50"/>
+    <w:lsdException w:name="Grid Table 6 Colorful" w:uiPriority="51"/>
+    <w:lsdException w:name="Grid Table 7 Colorful" w:uiPriority="52"/>
+    <w:lsdException w:name="Grid Table 1 Light Accent 1" w:uiPriority="46"/>
+    <w:lsdException w:name="Grid Table 2 Accent 1" w:uiPriority="47"/>
+    <w:lsdException w:name="Grid Table 3 Accent 1" w:uiPriority="48"/>
+    <w:lsdException w:name="Grid Table 4 Accent 1" w:uiPriority="49"/>
+    <w:lsdException w:name="Grid Table 5 Dark Accent 1" w:uiPriority="50"/>
+    <w:lsdException w:name="Grid Table 6 Colorful Accent 1" w:uiPriority="51"/>
+    <w:lsdException w:name="Grid Table 7 Colorful Accent 1" w:uiPriority="52"/>
+    <w:lsdException w:name="Grid Table 1 Light Accent 2" w:uiPriority="46"/>
+    <w:lsdException w:name="Grid Table 2 Accent 2" w:uiPriority="47"/>
+    <w:lsdException w:name="Grid Table 3 Accent 2" w:uiPriority="48"/>
+    <w:lsdException w:name="Grid Table 4 Accent 2" w:uiPriority="49"/>
+    <w:lsdException w:name="Grid Table 5 Dark Accent 2" w:uiPriority="50"/>
+    <w:lsdException w:name="Grid Table 6 Colorful Accent 2" w:uiPriority="51"/>
+    <w:lsdException w:name="Grid Table 7 Colorful Accent 2" w:uiPriority="52"/>
+    <w:lsdException w:name="Grid Table 1 Light Accent 3" w:uiPriority="46"/>
+    <w:lsdException w:name="Grid Table 2 Accent 3" w:uiPriority="47"/>
+    <w:lsdException w:name="Grid Table 3 Accent 3" w:uiPriority="48"/>
+    <w:lsdException w:name="Grid Table 4 Accent 3" w:uiPriority="49"/>
+    <w:lsdException w:name="Grid Table 5 Dark Accent 3" w:uiPriority="50"/>
+    <w:lsdException w:name="Grid Table 6 Colorful Accent 3" w:uiPriority="51"/>
+    <w:lsdException w:name="Grid Table 7 Colorful Accent 3" w:uiPriority="52"/>
+    <w:lsdException w:name="Grid Table 1 Light Accent 4" w:uiPriority="46"/>
+    <w:lsdException w:name="Grid Table 2 Accent 4" w:uiPriority="47"/>
+    <w:lsdException w:name="Grid Table 3 Accent 4" w:uiPriority="48"/>
+    <w:lsdException w:name="Grid Table 4 Accent 4" w:uiPriority="49"/>
+    <w:lsdException w:name="Grid Table 5 Dark Accent 4" w:uiPriority="50"/>
+    <w:lsdException w:name="Grid Table 6 Colorful Accent 4" w:uiPriority="51"/>
+    <w:lsdException w:name="Grid Table 7 Colorful Accent 4" w:uiPriority="52"/>
+    <w:lsdException w:name="Grid Table 1 Light Accent 5" w:uiPriority="46"/>
+    <w:lsdException w:name="Grid Table 2 Accent 5" w:uiPriority="47"/>
+    <w:lsdException w:name="Grid Table 3 Accent 5" w:uiPriority="48"/>
+    <w:lsdException w:name="Grid Table 4 Accent 5" w:uiPriority="49"/>
+    <w:lsdException w:name="Grid Table 5 Dark Accent 5" w:uiPriority="50"/>
+    <w:lsdException w:name="Grid Table 6 Colorful Accent 5" w:uiPriority="51"/>
+    <w:lsdException w:name="Grid Table 7 Colorful Accent 5" w:uiPriority="52"/>
+    <w:lsdException w:name="Grid Table 1 Light Accent 6" w:uiPriority="46"/>
+    <w:lsdException w:name="Grid Table 2 Accent 6" w:uiPriority="47"/>
+    <w:lsdException w:name="Grid Table 3 Accent 6" w:uiPriority="48"/>
+    <w:lsdException w:name="Grid Table 4 Accent 6" w:uiPriority="49"/>
+    <w:lsdException w:name="Grid Table 5 Dark Accent 6" w:uiPriority="50"/>
+    <w:lsdException w:name="Grid Table 6 Colorful Accent 6" w:uiPriority="51"/>
+    <w:lsdException w:name="Grid Table 7 Colorful Accent 6" w:uiPriority="52"/>
+    <w:lsdException w:name="List Table 1 Light" w:uiPriority="46"/>
+    <w:lsdException w:name="List Table 2" w:uiPriority="47"/>
+    <w:lsdException w:name="List Table 3" w:uiPriority="48"/>
+    <w:lsdException w:name="List Table 4" w:uiPriority="49"/>
+    <w:lsdException w:name="List Table 5 Dark" w:uiPriority="50"/>
+    <w:lsdException w:name="List Table 6 Colorful" w:uiPriority="51"/>
+    <w:lsdException w:name="List Table 7 Colorful" w:uiPriority="52"/>
+    <w:lsdException w:name="List Table 1 Light Accent 1" w:uiPriority="46"/>
+    <w:lsdException w:name="List Table 2 Accent 1" w:uiPriority="47"/>
+    <w:lsdException w:name="List Table 3 Accent 1" w:uiPriority="48"/>
+    <w:lsdException w:name="List Table 4 Accent 1" w:uiPriority="49"/>
+    <w:lsdException w:name="List Table 5 Dark Accent 1" w:uiPriority="50"/>
+    <w:lsdException w:name="List Table 6 Colorful Accent 1" w:uiPriority="51"/>
+    <w:lsdException w:name="List Table 7 Colorful Accent 1" w:uiPriority="52"/>
+    <w:lsdException w:name="List Table 1 Light Accent 2" w:uiPriority="46"/>
+    <w:lsdException w:name="List Table 2 Accent 2" w:uiPriority="47"/>
+    <w:lsdException w:name="List Table 3 Accent 2" w:uiPriority="48"/>
+    <w:lsdException w:name="List Table 4 Accent 2" w:uiPriority="49"/>
+    <w:lsdException w:name="List Table 5 Dark Accent 2" w:uiPriority="50"/>
+    <w:lsdException w:name="List Table 6 Colorful Accent 2" w:uiPriority="51"/>
+    <w:lsdException w:name="List Table 7 Colorful Accent 2" w:uiPriority="52"/>
+    <w:lsdException w:name="List Table 1 Light Accent 3" w:uiPriority="46"/>
+    <w:lsdException w:name="List Table 2 Accent 3" w:uiPriority="47"/>
+    <w:lsdException w:name="List Table 3 Accent 3" w:uiPriority="48"/>
+    <w:lsdException w:name="List Table 4 Accent 3" w:uiPriority="49"/>
+    <w:lsdException w:name="List Table 5 Dark Accent 3" w:uiPriority="50"/>
+    <w:lsdException w:name="List Table 6 Colorful Accent 3" w:uiPriority="51"/>
+    <w:lsdException w:name="List Table 7 Colorful Accent 3" w:uiPriority="52"/>
+    <w:lsdException w:name="List Table 1 Light Accent 4" w:uiPriority="46"/>
+    <w:lsdException w:name="List Table 2 Accent 4" w:uiPriority="47"/>
+    <w:lsdException w:name="List Table 3 Accent 4" w:uiPriority="48"/>
+    <w:lsdException w:name="List Table 4 Accent 4" w:uiPriority="49"/>
+    <w:lsdException w:name="List Table 5 Dark Accent 4" w:uiPriority="50"/>
+    <w:lsdException w:name="List Table 6 Colorful Accent 4" w:uiPriority="51"/>
+    <w:lsdException w:name="List Table 7 Colorful Accent 4" w:uiPriority="52"/>
+    <w:lsdException w:name="List Table 1 Light Accent 5" w:uiPriority="46"/>
+    <w:lsdException w:name="List Table 2 Accent 5" w:uiPriority="47"/>
+    <w:lsdException w:name="List Table 3 Accent 5" w:uiPriority="48"/>
+    <w:lsdException w:name="List Table 4 Accent 5" w:uiPriority="49"/>
+    <w:lsdException w:name="List Table 5 Dark Accent 5" w:uiPriority="50"/>
+    <w:lsdException w:name="List Table 6 Colorful Accent 5" w:uiPriority="51"/>
+    <w:lsdException w:name="List Table 7 Colorful Accent 5" w:uiPriority="52"/>
+    <w:lsdException w:name="List Table 1 Light Accent 6" w:uiPriority="46"/>
+    <w:lsdException w:name="List Table 2 Accent 6" w:uiPriority="47"/>
+    <w:lsdException w:name="List Table 3 Accent 6" w:uiPriority="48"/>
+    <w:lsdException w:name="List Table 4 Accent 6" w:uiPriority="49"/>
+    <w:lsdException w:name="List Table 5 Dark Accent 6" w:uiPriority="50"/>
+    <w:lsdException w:name="List Table 6 Colorful Accent 6" w:uiPriority="51"/>
+    <w:lsdException w:name="List Table 7 Colorful Accent 6" w:uiPriority="52"/>
   </w:latentStyles>
   <w:style w:type="paragraph" w:default="1" w:styleId="Normal">
     <w:name w:val="Normal"/>
@@ -2196,7 +2547,6 @@
     <w:uiPriority w:val="99"/>
     <w:semiHidden/>
     <w:unhideWhenUsed/>
-    <w:qFormat/>
     <w:tblPr>
       <w:tblInd w:w="0" w:type="dxa"/>
       <w:tblCellMar>

</xml_diff>